<commit_message>
Chiches en documentos de ReqsNoFuncionales-Calidad y Caratula
</commit_message>
<xml_diff>
--- a/Documentación/Entrega 0/ReqNoFuncionales-AtrDeCalidad.docx
+++ b/Documentación/Entrega 0/ReqNoFuncionales-AtrDeCalidad.docx
@@ -5,20 +5,44 @@
     <w:p>
       <w:pPr>
         <w:pStyle w:val="Ttulo1"/>
+        <w:rPr>
+          <w:b/>
+        </w:rPr>
       </w:pPr>
       <w:r>
+        <w:rPr>
+          <w:b/>
+        </w:rPr>
         <w:t>Requerimientos no funcionales y atributos de calidad</w:t>
       </w:r>
     </w:p>
     <w:p/>
     <w:p>
-      <w:r>
-        <w:t>Seguridad: el usuario solamente puede interactuar con las interfaces que provea el sistema para su uso, los aspectos internos deben estar fuera de su alcance.</w:t>
+      <w:pPr>
+        <w:jc w:val="both"/>
+      </w:pPr>
+      <w:r>
+        <w:rPr>
+          <w:b/>
+        </w:rPr>
+        <w:t>Seguridad:</w:t>
+      </w:r>
+      <w:r>
+        <w:t xml:space="preserve"> el usuario solamente puede interactuar con las interfaces que provea el sistema para su uso, los aspectos internos deben estar fuera de su alcance.</w:t>
       </w:r>
     </w:p>
     <w:p>
-      <w:r>
-        <w:t xml:space="preserve">Portabilidad: la terminal accederá al </w:t>
+      <w:pPr>
+        <w:jc w:val="both"/>
+      </w:pPr>
+      <w:r>
+        <w:rPr>
+          <w:b/>
+        </w:rPr>
+        <w:t>Portabilidad:</w:t>
+      </w:r>
+      <w:r>
+        <w:t xml:space="preserve"> la terminal accederá al </w:t>
       </w:r>
       <w:r>
         <w:t>sistema mediante un navegador web instalado en la misma, para esto utilizará una conexión privada a los servidores centrales</w:t>
@@ -31,11 +55,23 @@
       </w:r>
     </w:p>
     <w:p>
-      <w:r>
+      <w:pPr>
+        <w:jc w:val="both"/>
+      </w:pPr>
+      <w:r>
+        <w:rPr>
+          <w:b/>
+        </w:rPr>
         <w:t>Confiabilidad</w:t>
       </w:r>
       <w:r>
-        <w:t>: el sistema debe manejar los fallos que ocurran, tanto a nivel software como hardware, informándole al usuario lo sucedido y dándole la posibilidad de retomar la acción previa o</w:t>
+        <w:rPr>
+          <w:b/>
+        </w:rPr>
+        <w:t>:</w:t>
+      </w:r>
+      <w:r>
+        <w:t xml:space="preserve"> el sistema debe manejar los fallos que ocurran, tanto a nivel software como hardware, informándole al usuario lo sucedido y dándole la posibilidad de retomar la acción previa o</w:t>
       </w:r>
       <w:r>
         <w:t xml:space="preserve"> utilizar otras funciones del sistema.</w:t>
@@ -45,8 +81,17 @@
       </w:r>
     </w:p>
     <w:p>
-      <w:r>
-        <w:t>Usabilidad: el sistema debe ser fácil de ent</w:t>
+      <w:pPr>
+        <w:jc w:val="both"/>
+      </w:pPr>
+      <w:r>
+        <w:rPr>
+          <w:b/>
+        </w:rPr>
+        <w:t>Usabilidad:</w:t>
+      </w:r>
+      <w:r>
+        <w:t xml:space="preserve"> el sistema debe ser fácil de ent</w:t>
       </w:r>
       <w:r>
         <w:t>ender por parte de los usuarios;</w:t>
@@ -55,15 +100,33 @@
         <w:t xml:space="preserve"> </w:t>
       </w:r>
       <w:r>
-        <w:t>la interfaz debe ser clara y ordenada, con adecuados espacios entre botones y textos con letra clara y legible.</w:t>
+        <w:t xml:space="preserve">la interfaz debe ser clara y ordenada, con adecuados espacios entre botones y </w:t>
+      </w:r>
+      <w:r>
+        <w:t>te</w:t>
+      </w:r>
+      <w:bookmarkStart w:id="0" w:name="_GoBack"/>
+      <w:bookmarkEnd w:id="0"/>
+      <w:r>
+        <w:t>xtos</w:t>
+      </w:r>
+      <w:r>
+        <w:t xml:space="preserve"> con letra clara y legible.</w:t>
       </w:r>
     </w:p>
     <w:p>
-      <w:r>
-        <w:t>Eficiencia: el sistema no debe tardar más de 3 segundos en dar los resultados a una búsqueda que realiza el usuario, en caso de exceder ese tiempo se muestran los resultados parciales hasta ese momento.</w:t>
-      </w:r>
-      <w:bookmarkStart w:id="0" w:name="_GoBack"/>
-      <w:bookmarkEnd w:id="0"/>
+      <w:pPr>
+        <w:jc w:val="both"/>
+      </w:pPr>
+      <w:r>
+        <w:rPr>
+          <w:b/>
+        </w:rPr>
+        <w:t>Eficiencia:</w:t>
+      </w:r>
+      <w:r>
+        <w:t xml:space="preserve"> el sistema no debe tardar más de 3 segundos en dar los resultados a una búsqueda que realiza el usuario, en caso de exceder ese tiempo se muestran los resultados parciales hasta ese momento.</w:t>
+      </w:r>
     </w:p>
     <w:sectPr>
       <w:pgSz w:w="12240" w:h="15840"/>
@@ -530,6 +593,36 @@
       <w:szCs w:val="32"/>
     </w:rPr>
   </w:style>
+  <w:style w:type="paragraph" w:styleId="Textodeglobo">
+    <w:name w:val="Balloon Text"/>
+    <w:basedOn w:val="Normal"/>
+    <w:link w:val="TextodegloboCar"/>
+    <w:uiPriority w:val="99"/>
+    <w:semiHidden/>
+    <w:unhideWhenUsed/>
+    <w:rsid w:val="00B416A8"/>
+    <w:pPr>
+      <w:spacing w:after="0" w:line="240" w:lineRule="auto"/>
+    </w:pPr>
+    <w:rPr>
+      <w:rFonts w:ascii="Segoe UI" w:hAnsi="Segoe UI" w:cs="Segoe UI"/>
+      <w:sz w:val="18"/>
+      <w:szCs w:val="18"/>
+    </w:rPr>
+  </w:style>
+  <w:style w:type="character" w:customStyle="1" w:styleId="TextodegloboCar">
+    <w:name w:val="Texto de globo Car"/>
+    <w:basedOn w:val="Fuentedeprrafopredeter"/>
+    <w:link w:val="Textodeglobo"/>
+    <w:uiPriority w:val="99"/>
+    <w:semiHidden/>
+    <w:rsid w:val="00B416A8"/>
+    <w:rPr>
+      <w:rFonts w:ascii="Segoe UI" w:hAnsi="Segoe UI" w:cs="Segoe UI"/>
+      <w:sz w:val="18"/>
+      <w:szCs w:val="18"/>
+    </w:rPr>
+  </w:style>
 </w:styles>
 </file>
 
@@ -792,4 +885,16 @@
     </a:ext>
   </a:extLst>
 </a:theme>
+</file>
+
+<file path=customXml/item1.xml><?xml version="1.0" encoding="utf-8"?>
+<b:Sources xmlns:b="http://schemas.openxmlformats.org/officeDocument/2006/bibliography" xmlns="http://schemas.openxmlformats.org/officeDocument/2006/bibliography" SelectedStyle="\APASixthEditionOfficeOnline.xsl" StyleName="APA" Version="6"/>
+</file>
+
+<file path=customXml/itemProps1.xml><?xml version="1.0" encoding="utf-8"?>
+<ds:datastoreItem xmlns:ds="http://schemas.openxmlformats.org/officeDocument/2006/customXml" ds:itemID="{ECE14D84-4449-432B-A8A2-D8165EFC6300}">
+  <ds:schemaRefs>
+    <ds:schemaRef ds:uri="http://schemas.openxmlformats.org/officeDocument/2006/bibliography"/>
+  </ds:schemaRefs>
+</ds:datastoreItem>
 </file>
</xml_diff>